<commit_message>
Add reports gor labs
</commit_message>
<xml_diff>
--- a/Lab2/ОСиСП. Лабораторная работа 2.docx
+++ b/Lab2/ОСиСП. Лабораторная работа 2.docx
@@ -154,7 +154,6 @@
           </w:tcPr>
           <w:p>
             <w:pPr>
-              <w:spacing w:line="276" w:lineRule="auto"/>
               <w:jc w:val="center"/>
               <w:rPr>
                 <w:rFonts w:ascii="Times New Roman" w:hAnsi="Times New Roman" w:cs="Times New Roman"/>
@@ -163,7 +162,6 @@
           </w:p>
           <w:p>
             <w:pPr>
-              <w:spacing w:line="276" w:lineRule="auto"/>
               <w:jc w:val="center"/>
               <w:rPr>
                 <w:rFonts w:ascii="Times New Roman" w:hAnsi="Times New Roman" w:cs="Times New Roman"/>
@@ -172,7 +170,6 @@
           </w:p>
           <w:p>
             <w:pPr>
-              <w:spacing w:line="276" w:lineRule="auto"/>
               <w:jc w:val="center"/>
               <w:rPr>
                 <w:rFonts w:ascii="Times New Roman" w:hAnsi="Times New Roman" w:cs="Times New Roman"/>
@@ -181,7 +178,6 @@
           </w:p>
           <w:p>
             <w:pPr>
-              <w:spacing w:line="276" w:lineRule="auto"/>
               <w:jc w:val="center"/>
               <w:rPr>
                 <w:rFonts w:ascii="Times New Roman" w:hAnsi="Times New Roman" w:cs="Times New Roman"/>
@@ -190,7 +186,6 @@
           </w:p>
           <w:p>
             <w:pPr>
-              <w:spacing w:line="276" w:lineRule="auto"/>
               <w:jc w:val="center"/>
               <w:rPr>
                 <w:rFonts w:ascii="Times New Roman" w:hAnsi="Times New Roman" w:cs="Times New Roman"/>
@@ -199,7 +194,6 @@
           </w:p>
           <w:p>
             <w:pPr>
-              <w:spacing w:line="276" w:lineRule="auto"/>
               <w:jc w:val="center"/>
               <w:rPr>
                 <w:rFonts w:ascii="Times New Roman" w:hAnsi="Times New Roman" w:cs="Times New Roman"/>
@@ -215,6 +209,7 @@
           <w:p>
             <w:pPr>
               <w:pStyle w:val="22"/>
+              <w:spacing w:line="240" w:lineRule="auto"/>
               <w:rPr>
                 <w:rFonts w:cs="Times New Roman"/>
                 <w:lang w:eastAsia="en-US"/>
@@ -227,7 +222,6 @@
     <w:p>
       <w:pPr>
         <w:pStyle w:val="a4"/>
-        <w:spacing w:line="276" w:lineRule="auto"/>
         <w:rPr>
           <w:rFonts w:cs="Times New Roman"/>
         </w:rPr>
@@ -739,6 +733,15 @@
           <w:rFonts w:ascii="Times New Roman" w:hAnsi="Times New Roman" w:cs="Times New Roman"/>
           <w:sz w:val="28"/>
           <w:szCs w:val="28"/>
+        </w:rPr>
+      </w:pPr>
+    </w:p>
+    <w:p>
+      <w:pPr>
+        <w:spacing w:after="0" w:line="360" w:lineRule="auto"/>
+        <w:jc w:val="center"/>
+        <w:rPr>
+          <w:rFonts w:ascii="Times New Roman" w:hAnsi="Times New Roman" w:cs="Times New Roman"/>
         </w:rPr>
       </w:pPr>
     </w:p>
@@ -1494,7 +1497,7 @@
           <w:color w:val="auto"/>
         </w:rPr>
         <w:lastRenderedPageBreak/>
-        <w:t xml:space="preserve">1 </w:t>
+        <w:t>1</w:t>
       </w:r>
       <w:r>
         <w:rPr>
@@ -1503,6 +1506,15 @@
           <w:bCs/>
           <w:color w:val="auto"/>
         </w:rPr>
+        <w:t> </w:t>
+      </w:r>
+      <w:r>
+        <w:rPr>
+          <w:rFonts w:ascii="Times New Roman" w:hAnsi="Times New Roman" w:cs="Times New Roman"/>
+          <w:b/>
+          <w:bCs/>
+          <w:color w:val="auto"/>
+        </w:rPr>
         <w:t>ПОСТАНОВКА ЗАДАЧИ</w:t>
       </w:r>
       <w:bookmarkEnd w:id="1"/>
@@ -1597,7 +1609,25 @@
           <w:color w:val="000000"/>
         </w:rPr>
         <w:lastRenderedPageBreak/>
-        <w:t>2 КРАТКИЕ ТЕОРЕТИЧЕСКИЕ СВЕДЕНИЯ</w:t>
+        <w:t>2</w:t>
+      </w:r>
+      <w:r>
+        <w:rPr>
+          <w:rFonts w:ascii="Times New Roman" w:eastAsia="Arial" w:hAnsi="Times New Roman" w:cs="Times New Roman"/>
+          <w:b/>
+          <w:bCs/>
+          <w:color w:val="000000"/>
+        </w:rPr>
+        <w:t> </w:t>
+      </w:r>
+      <w:r>
+        <w:rPr>
+          <w:rFonts w:ascii="Times New Roman" w:eastAsia="Arial" w:hAnsi="Times New Roman" w:cs="Times New Roman"/>
+          <w:b/>
+          <w:bCs/>
+          <w:color w:val="000000"/>
+        </w:rPr>
+        <w:t>КРАТКИЕ ТЕОРЕТИЧЕСКИЕ СВЕДЕНИЯ</w:t>
       </w:r>
       <w:bookmarkEnd w:id="2"/>
     </w:p>
@@ -1636,8 +1666,19 @@
           <w:sz w:val="28"/>
           <w:szCs w:val="28"/>
         </w:rPr>
-        <w:t>Обработка текстовой информации в среде оболочки часто выполняется с использованием различных утили и команд, таких как grep</w:t>
-      </w:r>
+        <w:t xml:space="preserve">Обработка текстовой информации в среде оболочки часто выполняется с использованием различных утили и команд, таких как </w:t>
+      </w:r>
+      <w:proofErr w:type="spellStart"/>
+      <w:r>
+        <w:rPr>
+          <w:rFonts w:ascii="Times New Roman" w:eastAsia="Arial" w:hAnsi="Times New Roman" w:cs="Times New Roman"/>
+          <w:color w:val="000000"/>
+          <w:sz w:val="28"/>
+          <w:szCs w:val="28"/>
+        </w:rPr>
+        <w:t>grep</w:t>
+      </w:r>
+      <w:proofErr w:type="spellEnd"/>
       <w:r>
         <w:rPr>
           <w:rFonts w:ascii="Times New Roman" w:eastAsia="Arial" w:hAnsi="Times New Roman" w:cs="Times New Roman"/>
@@ -1666,6 +1707,7 @@
         </w:rPr>
         <w:t xml:space="preserve">, </w:t>
       </w:r>
+      <w:proofErr w:type="spellStart"/>
       <w:r>
         <w:rPr>
           <w:rFonts w:ascii="Times New Roman" w:eastAsia="Arial" w:hAnsi="Times New Roman" w:cs="Times New Roman"/>
@@ -1676,6 +1718,7 @@
         </w:rPr>
         <w:t>awk</w:t>
       </w:r>
+      <w:proofErr w:type="spellEnd"/>
       <w:r>
         <w:rPr>
           <w:rFonts w:ascii="Times New Roman" w:eastAsia="Arial" w:hAnsi="Times New Roman" w:cs="Times New Roman"/>
@@ -1684,6 +1727,15 @@
           <w:szCs w:val="28"/>
         </w:rPr>
         <w:t>.</w:t>
+      </w:r>
+      <w:r>
+        <w:rPr>
+          <w:rFonts w:ascii="Times New Roman" w:eastAsia="Arial" w:hAnsi="Times New Roman" w:cs="Times New Roman"/>
+          <w:color w:val="000000"/>
+          <w:sz w:val="28"/>
+          <w:szCs w:val="28"/>
+        </w:rPr>
+        <w:t>[1]</w:t>
       </w:r>
     </w:p>
     <w:p>
@@ -1861,6 +1913,7 @@
         </w:rPr>
         <w:t xml:space="preserve">Утилита </w:t>
       </w:r>
+      <w:proofErr w:type="spellStart"/>
       <w:r>
         <w:rPr>
           <w:rFonts w:ascii="Times New Roman" w:eastAsia="Arial" w:hAnsi="Times New Roman" w:cs="Times New Roman"/>
@@ -1871,6 +1924,7 @@
         </w:rPr>
         <w:t>awk</w:t>
       </w:r>
+      <w:proofErr w:type="spellEnd"/>
       <w:r>
         <w:rPr>
           <w:rFonts w:ascii="Times New Roman" w:eastAsia="Arial" w:hAnsi="Times New Roman" w:cs="Times New Roman"/>
@@ -2114,6 +2168,7 @@
         </w:rPr>
         <w:t xml:space="preserve">3 Обработка полей: утилита </w:t>
       </w:r>
+      <w:proofErr w:type="spellStart"/>
       <w:r>
         <w:rPr>
           <w:rFonts w:ascii="Times New Roman" w:eastAsia="Arial" w:hAnsi="Times New Roman" w:cs="Times New Roman"/>
@@ -2124,6 +2179,7 @@
         </w:rPr>
         <w:t>awk</w:t>
       </w:r>
+      <w:proofErr w:type="spellEnd"/>
       <w:r>
         <w:rPr>
           <w:rFonts w:ascii="Times New Roman" w:eastAsia="Arial" w:hAnsi="Times New Roman" w:cs="Times New Roman"/>
@@ -2156,6 +2212,7 @@
         </w:rPr>
         <w:t xml:space="preserve">4 Арифметические операции: при помощи утилиты </w:t>
       </w:r>
+      <w:proofErr w:type="spellStart"/>
       <w:r>
         <w:rPr>
           <w:rFonts w:ascii="Times New Roman" w:eastAsia="Arial" w:hAnsi="Times New Roman" w:cs="Times New Roman"/>
@@ -2166,6 +2223,7 @@
         </w:rPr>
         <w:t>awk</w:t>
       </w:r>
+      <w:proofErr w:type="spellEnd"/>
       <w:r>
         <w:rPr>
           <w:rFonts w:ascii="Times New Roman" w:eastAsia="Arial" w:hAnsi="Times New Roman" w:cs="Times New Roman"/>
@@ -2207,6 +2265,7 @@
         </w:rPr>
         <w:t xml:space="preserve">5 Циклы и агрегация данных: утилита </w:t>
       </w:r>
+      <w:proofErr w:type="spellStart"/>
       <w:r>
         <w:rPr>
           <w:rFonts w:ascii="Times New Roman" w:eastAsia="Arial" w:hAnsi="Times New Roman" w:cs="Times New Roman"/>
@@ -2217,6 +2276,7 @@
         </w:rPr>
         <w:t>awk</w:t>
       </w:r>
+      <w:proofErr w:type="spellEnd"/>
       <w:r>
         <w:rPr>
           <w:rFonts w:ascii="Times New Roman" w:eastAsia="Arial" w:hAnsi="Times New Roman" w:cs="Times New Roman"/>
@@ -2557,7 +2617,7 @@
         <w:keepLines/>
         <w:spacing w:after="0" w:line="240" w:lineRule="auto"/>
         <w:ind w:firstLine="709"/>
-        <w:jc w:val="both"/>
+        <w:jc w:val="center"/>
         <w:rPr>
           <w:rFonts w:ascii="Times New Roman" w:eastAsia="Arial" w:hAnsi="Times New Roman" w:cs="Times New Roman"/>
           <w:color w:val="000000"/>
@@ -2947,7 +3007,6 @@
       <w:pPr>
         <w:pStyle w:val="1"/>
         <w:spacing w:before="0" w:line="240" w:lineRule="auto"/>
-        <w:ind w:firstLine="709"/>
         <w:jc w:val="center"/>
         <w:rPr>
           <w:rFonts w:ascii="Times New Roman" w:hAnsi="Times New Roman" w:cs="Times New Roman"/>
@@ -3011,15 +3070,24 @@
           <w:sz w:val="28"/>
           <w:szCs w:val="28"/>
         </w:rPr>
-        <w:t xml:space="preserve"> [Электронный ресурс]. – Режим доступа: </w:t>
-      </w:r>
-      <w:r>
-        <w:rPr>
-          <w:rFonts w:ascii="Times New Roman" w:hAnsi="Times New Roman" w:cs="Times New Roman"/>
-          <w:sz w:val="28"/>
-          <w:szCs w:val="28"/>
-        </w:rPr>
-        <w:t>https://white55.ru/shells.html</w:t>
+        <w:t xml:space="preserve"> [Электронный ресурс]. – Режим доступа:</w:t>
+      </w:r>
+      <w:r>
+        <w:rPr>
+          <w:rFonts w:ascii="Times New Roman" w:hAnsi="Times New Roman" w:cs="Times New Roman"/>
+          <w:sz w:val="28"/>
+          <w:szCs w:val="28"/>
+          <w:lang w:val="en-US"/>
+        </w:rPr>
+        <w:t> </w:t>
+      </w:r>
+      <w:r>
+        <w:rPr>
+          <w:rFonts w:ascii="Times New Roman" w:hAnsi="Times New Roman" w:cs="Times New Roman"/>
+          <w:sz w:val="28"/>
+          <w:szCs w:val="28"/>
+        </w:rPr>
+        <w:t>https://habr.com/ru/companies/itsumma/articles/492932/</w:t>
       </w:r>
       <w:r>
         <w:rPr>
@@ -3035,7 +3103,39 @@
           <w:sz w:val="28"/>
           <w:szCs w:val="28"/>
         </w:rPr>
-        <w:t xml:space="preserve"> – Дата доступа: 30.01.2024</w:t>
+        <w:t xml:space="preserve"> – Дата доступа: </w:t>
+      </w:r>
+      <w:r>
+        <w:rPr>
+          <w:rFonts w:ascii="Times New Roman" w:hAnsi="Times New Roman" w:cs="Times New Roman"/>
+          <w:sz w:val="28"/>
+          <w:szCs w:val="28"/>
+        </w:rPr>
+        <w:t>07</w:t>
+      </w:r>
+      <w:r>
+        <w:rPr>
+          <w:rFonts w:ascii="Times New Roman" w:hAnsi="Times New Roman" w:cs="Times New Roman"/>
+          <w:sz w:val="28"/>
+          <w:szCs w:val="28"/>
+        </w:rPr>
+        <w:t>.0</w:t>
+      </w:r>
+      <w:r>
+        <w:rPr>
+          <w:rFonts w:ascii="Times New Roman" w:hAnsi="Times New Roman" w:cs="Times New Roman"/>
+          <w:sz w:val="28"/>
+          <w:szCs w:val="28"/>
+        </w:rPr>
+        <w:t>2</w:t>
+      </w:r>
+      <w:r>
+        <w:rPr>
+          <w:rFonts w:ascii="Times New Roman" w:hAnsi="Times New Roman" w:cs="Times New Roman"/>
+          <w:sz w:val="28"/>
+          <w:szCs w:val="28"/>
+        </w:rPr>
+        <w:t>.2024</w:t>
       </w:r>
       <w:r>
         <w:rPr>
@@ -3219,6 +3319,7 @@
         </w:rPr>
         <w:t> </w:t>
       </w:r>
+      <w:proofErr w:type="spellStart"/>
       <w:r>
         <w:rPr>
           <w:rFonts w:ascii="Times New Roman" w:hAnsi="Times New Roman" w:cs="Times New Roman"/>
@@ -3228,6 +3329,7 @@
         </w:rPr>
         <w:t>BashTutorials</w:t>
       </w:r>
+      <w:proofErr w:type="spellEnd"/>
       <w:r>
         <w:rPr>
           <w:rFonts w:ascii="Times New Roman" w:hAnsi="Times New Roman" w:cs="Times New Roman"/>
@@ -3250,7 +3352,25 @@
           <w:sz w:val="28"/>
           <w:szCs w:val="28"/>
         </w:rPr>
-        <w:t>https://prog /bash-</w:t>
+        <w:t>https://prog /</w:t>
+      </w:r>
+      <w:proofErr w:type="spellStart"/>
+      <w:r>
+        <w:rPr>
+          <w:rFonts w:ascii="Times New Roman" w:hAnsi="Times New Roman" w:cs="Times New Roman"/>
+          <w:sz w:val="28"/>
+          <w:szCs w:val="28"/>
+        </w:rPr>
+        <w:t>bash</w:t>
+      </w:r>
+      <w:proofErr w:type="spellEnd"/>
+      <w:r>
+        <w:rPr>
+          <w:rFonts w:ascii="Times New Roman" w:hAnsi="Times New Roman" w:cs="Times New Roman"/>
+          <w:sz w:val="28"/>
+          <w:szCs w:val="28"/>
+        </w:rPr>
+        <w:t>-</w:t>
       </w:r>
       <w:r>
         <w:rPr>
@@ -3272,15 +3392,17 @@
     </w:p>
     <w:p>
       <w:pPr>
-        <w:rPr>
-          <w:rFonts w:ascii="Times New Roman" w:hAnsi="Times New Roman" w:cs="Times New Roman"/>
-          <w:sz w:val="28"/>
-          <w:szCs w:val="28"/>
-        </w:rPr>
-      </w:pPr>
-    </w:p>
-    <w:p>
-      <w:pPr>
+        <w:spacing w:line="240" w:lineRule="auto"/>
+        <w:rPr>
+          <w:rFonts w:ascii="Times New Roman" w:hAnsi="Times New Roman" w:cs="Times New Roman"/>
+          <w:sz w:val="28"/>
+          <w:szCs w:val="28"/>
+        </w:rPr>
+      </w:pPr>
+    </w:p>
+    <w:p>
+      <w:pPr>
+        <w:spacing w:line="240" w:lineRule="auto"/>
         <w:rPr>
           <w:rFonts w:ascii="Times New Roman" w:hAnsi="Times New Roman" w:cs="Times New Roman"/>
           <w:sz w:val="28"/>
@@ -3299,6 +3421,7 @@
     <w:p>
       <w:pPr>
         <w:pStyle w:val="2"/>
+        <w:spacing w:before="0" w:line="240" w:lineRule="auto"/>
         <w:jc w:val="center"/>
         <w:rPr>
           <w:rFonts w:ascii="Times New Roman" w:hAnsi="Times New Roman" w:cs="Times New Roman"/>
@@ -3327,6 +3450,7 @@
     <w:p>
       <w:pPr>
         <w:pStyle w:val="2"/>
+        <w:spacing w:before="0" w:line="240" w:lineRule="auto"/>
         <w:jc w:val="center"/>
         <w:rPr>
           <w:rFonts w:ascii="Times New Roman" w:hAnsi="Times New Roman" w:cs="Times New Roman"/>
@@ -3354,6 +3478,7 @@
     <w:p>
       <w:pPr>
         <w:pStyle w:val="2"/>
+        <w:spacing w:before="0" w:line="240" w:lineRule="auto"/>
         <w:jc w:val="center"/>
         <w:rPr>
           <w:rFonts w:ascii="Times New Roman" w:hAnsi="Times New Roman" w:cs="Times New Roman"/>
@@ -3380,41 +3505,44 @@
     </w:p>
     <w:p>
       <w:pPr>
-        <w:spacing w:after="0" w:line="276" w:lineRule="auto"/>
-        <w:rPr>
-          <w:rFonts w:ascii="Times New Roman" w:hAnsi="Times New Roman" w:cs="Times New Roman"/>
-          <w:sz w:val="28"/>
-          <w:szCs w:val="28"/>
-        </w:rPr>
-      </w:pPr>
-    </w:p>
-    <w:p>
-      <w:pPr>
-        <w:spacing w:after="0" w:line="276" w:lineRule="auto"/>
-        <w:rPr>
-          <w:rFonts w:ascii="Courier New" w:hAnsi="Courier New" w:cs="Courier New"/>
-          <w:sz w:val="20"/>
-          <w:szCs w:val="20"/>
-        </w:rPr>
-      </w:pPr>
-      <w:r>
-        <w:rPr>
-          <w:rFonts w:ascii="Courier New" w:hAnsi="Courier New" w:cs="Courier New"/>
-          <w:sz w:val="20"/>
-          <w:szCs w:val="20"/>
+        <w:spacing w:after="0" w:line="240" w:lineRule="auto"/>
+        <w:rPr>
+          <w:rFonts w:ascii="Times New Roman" w:hAnsi="Times New Roman" w:cs="Times New Roman"/>
+          <w:sz w:val="28"/>
+          <w:szCs w:val="28"/>
+        </w:rPr>
+      </w:pPr>
+      <w:bookmarkStart w:id="9" w:name="_GoBack"/>
+    </w:p>
+    <w:p>
+      <w:pPr>
+        <w:spacing w:after="0" w:line="240" w:lineRule="auto"/>
+        <w:rPr>
+          <w:rFonts w:ascii="Times New Roman" w:hAnsi="Times New Roman" w:cs="Times New Roman"/>
+          <w:sz w:val="28"/>
+          <w:szCs w:val="28"/>
+        </w:rPr>
+      </w:pPr>
+      <w:r>
+        <w:rPr>
+          <w:rFonts w:ascii="Times New Roman" w:hAnsi="Times New Roman" w:cs="Times New Roman"/>
+          <w:sz w:val="28"/>
+          <w:szCs w:val="28"/>
         </w:rPr>
         <w:t>Листинг 1 – Программный код разработанного приложения</w:t>
       </w:r>
     </w:p>
-    <w:p>
-      <w:pPr>
-        <w:spacing w:after="0" w:line="276" w:lineRule="auto"/>
-        <w:rPr>
-          <w:rFonts w:ascii="Courier New" w:hAnsi="Courier New" w:cs="Courier New"/>
-          <w:sz w:val="20"/>
-          <w:szCs w:val="20"/>
-        </w:rPr>
-      </w:pPr>
+    <w:bookmarkEnd w:id="9"/>
+    <w:p>
+      <w:pPr>
+        <w:spacing w:after="0" w:line="240" w:lineRule="auto"/>
+        <w:rPr>
+          <w:rFonts w:ascii="Courier New" w:hAnsi="Courier New" w:cs="Courier New"/>
+          <w:sz w:val="20"/>
+          <w:szCs w:val="20"/>
+        </w:rPr>
+      </w:pPr>
+      <w:proofErr w:type="gramStart"/>
       <w:r>
         <w:rPr>
           <w:rFonts w:ascii="Courier New" w:hAnsi="Courier New" w:cs="Courier New"/>
@@ -3423,6 +3551,7 @@
         </w:rPr>
         <w:t>#!/</w:t>
       </w:r>
+      <w:proofErr w:type="gramEnd"/>
       <w:r>
         <w:rPr>
           <w:rFonts w:ascii="Courier New" w:hAnsi="Courier New" w:cs="Courier New"/>
@@ -3452,40 +3581,65 @@
     </w:p>
     <w:p>
       <w:pPr>
-        <w:spacing w:after="0" w:line="276" w:lineRule="auto"/>
-        <w:rPr>
-          <w:rFonts w:ascii="Courier New" w:hAnsi="Courier New" w:cs="Courier New"/>
-          <w:sz w:val="20"/>
-          <w:szCs w:val="20"/>
-          <w:lang w:val="en-US"/>
-        </w:rPr>
-      </w:pPr>
-      <w:r>
-        <w:rPr>
-          <w:rFonts w:ascii="Courier New" w:hAnsi="Courier New" w:cs="Courier New"/>
-          <w:sz w:val="20"/>
-          <w:szCs w:val="20"/>
-          <w:lang w:val="en-US"/>
-        </w:rPr>
-        <w:t>awk -F ',' '{</w:t>
-      </w:r>
-    </w:p>
-    <w:p>
-      <w:pPr>
-        <w:spacing w:after="0" w:line="276" w:lineRule="auto"/>
-        <w:rPr>
-          <w:rFonts w:ascii="Courier New" w:hAnsi="Courier New" w:cs="Courier New"/>
-          <w:sz w:val="20"/>
-          <w:szCs w:val="20"/>
-          <w:lang w:val="en-US"/>
-        </w:rPr>
-      </w:pPr>
-      <w:r>
-        <w:rPr>
-          <w:rFonts w:ascii="Courier New" w:hAnsi="Courier New" w:cs="Courier New"/>
-          <w:sz w:val="20"/>
-          <w:szCs w:val="20"/>
-          <w:lang w:val="en-US"/>
+        <w:spacing w:after="0" w:line="240" w:lineRule="auto"/>
+        <w:rPr>
+          <w:rFonts w:ascii="Courier New" w:hAnsi="Courier New" w:cs="Courier New"/>
+          <w:sz w:val="20"/>
+          <w:szCs w:val="20"/>
+        </w:rPr>
+      </w:pPr>
+      <w:proofErr w:type="spellStart"/>
+      <w:r>
+        <w:rPr>
+          <w:rFonts w:ascii="Courier New" w:hAnsi="Courier New" w:cs="Courier New"/>
+          <w:sz w:val="20"/>
+          <w:szCs w:val="20"/>
+          <w:lang w:val="en-US"/>
+        </w:rPr>
+        <w:t>awk</w:t>
+      </w:r>
+      <w:proofErr w:type="spellEnd"/>
+      <w:r>
+        <w:rPr>
+          <w:rFonts w:ascii="Courier New" w:hAnsi="Courier New" w:cs="Courier New"/>
+          <w:sz w:val="20"/>
+          <w:szCs w:val="20"/>
+        </w:rPr>
+        <w:t xml:space="preserve"> -</w:t>
+      </w:r>
+      <w:r>
+        <w:rPr>
+          <w:rFonts w:ascii="Courier New" w:hAnsi="Courier New" w:cs="Courier New"/>
+          <w:sz w:val="20"/>
+          <w:szCs w:val="20"/>
+          <w:lang w:val="en-US"/>
+        </w:rPr>
+        <w:t>F</w:t>
+      </w:r>
+      <w:r>
+        <w:rPr>
+          <w:rFonts w:ascii="Courier New" w:hAnsi="Courier New" w:cs="Courier New"/>
+          <w:sz w:val="20"/>
+          <w:szCs w:val="20"/>
+        </w:rPr>
+        <w:t xml:space="preserve"> ',' '{</w:t>
+      </w:r>
+    </w:p>
+    <w:p>
+      <w:pPr>
+        <w:spacing w:after="0" w:line="240" w:lineRule="auto"/>
+        <w:rPr>
+          <w:rFonts w:ascii="Courier New" w:hAnsi="Courier New" w:cs="Courier New"/>
+          <w:sz w:val="20"/>
+          <w:szCs w:val="20"/>
+          <w:lang w:val="en-US"/>
+        </w:rPr>
+      </w:pPr>
+      <w:r>
+        <w:rPr>
+          <w:rFonts w:ascii="Courier New" w:hAnsi="Courier New" w:cs="Courier New"/>
+          <w:sz w:val="20"/>
+          <w:szCs w:val="20"/>
         </w:rPr>
         <w:tab/>
       </w:r>
@@ -3501,7 +3655,7 @@
     </w:p>
     <w:p>
       <w:pPr>
-        <w:spacing w:after="0" w:line="276" w:lineRule="auto"/>
+        <w:spacing w:after="0" w:line="240" w:lineRule="auto"/>
         <w:rPr>
           <w:rFonts w:ascii="Courier New" w:hAnsi="Courier New" w:cs="Courier New"/>
           <w:sz w:val="20"/>
@@ -3522,7 +3676,7 @@
     </w:p>
     <w:p>
       <w:pPr>
-        <w:spacing w:after="0" w:line="276" w:lineRule="auto"/>
+        <w:spacing w:after="0" w:line="240" w:lineRule="auto"/>
         <w:rPr>
           <w:rFonts w:ascii="Courier New" w:hAnsi="Courier New" w:cs="Courier New"/>
           <w:sz w:val="20"/>
@@ -3543,11 +3697,12 @@
     </w:p>
     <w:p>
       <w:pPr>
-        <w:spacing w:after="0" w:line="276" w:lineRule="auto"/>
-        <w:rPr>
-          <w:rFonts w:ascii="Courier New" w:hAnsi="Courier New" w:cs="Courier New"/>
-          <w:sz w:val="20"/>
-          <w:szCs w:val="20"/>
+        <w:spacing w:after="0" w:line="240" w:lineRule="auto"/>
+        <w:rPr>
+          <w:rFonts w:ascii="Courier New" w:hAnsi="Courier New" w:cs="Courier New"/>
+          <w:sz w:val="20"/>
+          <w:szCs w:val="20"/>
+          <w:lang w:val="en-US"/>
         </w:rPr>
       </w:pPr>
       <w:r>
@@ -3558,31 +3713,53 @@
           <w:lang w:val="en-US"/>
         </w:rPr>
         <w:tab/>
-        <w:t xml:space="preserve">if (value !~ /^[0-9]+$/ || price !~ /^[0-9]+(\.[0-9]+)?$/) </w:t>
-      </w:r>
-      <w:r>
-        <w:rPr>
-          <w:rFonts w:ascii="Courier New" w:hAnsi="Courier New" w:cs="Courier New"/>
-          <w:sz w:val="20"/>
-          <w:szCs w:val="20"/>
+        <w:t>if (</w:t>
+      </w:r>
+      <w:proofErr w:type="gramStart"/>
+      <w:r>
+        <w:rPr>
+          <w:rFonts w:ascii="Courier New" w:hAnsi="Courier New" w:cs="Courier New"/>
+          <w:sz w:val="20"/>
+          <w:szCs w:val="20"/>
+          <w:lang w:val="en-US"/>
+        </w:rPr>
+        <w:t>value !</w:t>
+      </w:r>
+      <w:proofErr w:type="gramEnd"/>
+      <w:r>
+        <w:rPr>
+          <w:rFonts w:ascii="Courier New" w:hAnsi="Courier New" w:cs="Courier New"/>
+          <w:sz w:val="20"/>
+          <w:szCs w:val="20"/>
+          <w:lang w:val="en-US"/>
+        </w:rPr>
+        <w:t xml:space="preserve">~ /^[0-9]+$/ || price !~ /^[0-9]+(\.[0-9]+)?$/) </w:t>
+      </w:r>
+      <w:r>
+        <w:rPr>
+          <w:rFonts w:ascii="Courier New" w:hAnsi="Courier New" w:cs="Courier New"/>
+          <w:sz w:val="20"/>
+          <w:szCs w:val="20"/>
+          <w:lang w:val="en-US"/>
         </w:rPr>
         <w:t>{</w:t>
       </w:r>
     </w:p>
     <w:p>
       <w:pPr>
-        <w:spacing w:after="0" w:line="276" w:lineRule="auto"/>
-        <w:rPr>
-          <w:rFonts w:ascii="Courier New" w:hAnsi="Courier New" w:cs="Courier New"/>
-          <w:sz w:val="20"/>
-          <w:szCs w:val="20"/>
-        </w:rPr>
-      </w:pPr>
-      <w:r>
-        <w:rPr>
-          <w:rFonts w:ascii="Courier New" w:hAnsi="Courier New" w:cs="Courier New"/>
-          <w:sz w:val="20"/>
-          <w:szCs w:val="20"/>
+        <w:spacing w:after="0" w:line="240" w:lineRule="auto"/>
+        <w:rPr>
+          <w:rFonts w:ascii="Courier New" w:hAnsi="Courier New" w:cs="Courier New"/>
+          <w:sz w:val="20"/>
+          <w:szCs w:val="20"/>
+        </w:rPr>
+      </w:pPr>
+      <w:r>
+        <w:rPr>
+          <w:rFonts w:ascii="Courier New" w:hAnsi="Courier New" w:cs="Courier New"/>
+          <w:sz w:val="20"/>
+          <w:szCs w:val="20"/>
+          <w:lang w:val="en-US"/>
         </w:rPr>
         <w:tab/>
       </w:r>
@@ -3591,14 +3768,32 @@
           <w:rFonts w:ascii="Courier New" w:hAnsi="Courier New" w:cs="Courier New"/>
           <w:sz w:val="20"/>
           <w:szCs w:val="20"/>
+          <w:lang w:val="en-US"/>
         </w:rPr>
         <w:tab/>
-        <w:t>print "Ошибка в строке:", $0</w:t>
-      </w:r>
-    </w:p>
-    <w:p>
-      <w:pPr>
-        <w:spacing w:after="0" w:line="276" w:lineRule="auto"/>
+      </w:r>
+      <w:proofErr w:type="spellStart"/>
+      <w:r>
+        <w:rPr>
+          <w:rFonts w:ascii="Courier New" w:hAnsi="Courier New" w:cs="Courier New"/>
+          <w:sz w:val="20"/>
+          <w:szCs w:val="20"/>
+        </w:rPr>
+        <w:t>print</w:t>
+      </w:r>
+      <w:proofErr w:type="spellEnd"/>
+      <w:r>
+        <w:rPr>
+          <w:rFonts w:ascii="Courier New" w:hAnsi="Courier New" w:cs="Courier New"/>
+          <w:sz w:val="20"/>
+          <w:szCs w:val="20"/>
+        </w:rPr>
+        <w:t xml:space="preserve"> "Ошибка в строке:", $0</w:t>
+      </w:r>
+    </w:p>
+    <w:p>
+      <w:pPr>
+        <w:spacing w:after="0" w:line="240" w:lineRule="auto"/>
         <w:rPr>
           <w:rFonts w:ascii="Courier New" w:hAnsi="Courier New" w:cs="Courier New"/>
           <w:sz w:val="20"/>
@@ -3641,7 +3836,7 @@
     </w:p>
     <w:p>
       <w:pPr>
-        <w:spacing w:after="0" w:line="276" w:lineRule="auto"/>
+        <w:spacing w:after="0" w:line="240" w:lineRule="auto"/>
         <w:rPr>
           <w:rFonts w:ascii="Courier New" w:hAnsi="Courier New" w:cs="Courier New"/>
           <w:sz w:val="20"/>
@@ -3669,7 +3864,7 @@
     </w:p>
     <w:p>
       <w:pPr>
-        <w:spacing w:after="0" w:line="276" w:lineRule="auto"/>
+        <w:spacing w:after="0" w:line="240" w:lineRule="auto"/>
         <w:rPr>
           <w:rFonts w:ascii="Courier New" w:hAnsi="Courier New" w:cs="Courier New"/>
           <w:sz w:val="20"/>
@@ -3685,12 +3880,31 @@
           <w:lang w:val="en-US"/>
         </w:rPr>
         <w:tab/>
-        <w:t>total_value[name] += value</w:t>
-      </w:r>
-    </w:p>
-    <w:p>
-      <w:pPr>
-        <w:spacing w:after="0" w:line="276" w:lineRule="auto"/>
+      </w:r>
+      <w:proofErr w:type="spellStart"/>
+      <w:r>
+        <w:rPr>
+          <w:rFonts w:ascii="Courier New" w:hAnsi="Courier New" w:cs="Courier New"/>
+          <w:sz w:val="20"/>
+          <w:szCs w:val="20"/>
+          <w:lang w:val="en-US"/>
+        </w:rPr>
+        <w:t>total_value</w:t>
+      </w:r>
+      <w:proofErr w:type="spellEnd"/>
+      <w:r>
+        <w:rPr>
+          <w:rFonts w:ascii="Courier New" w:hAnsi="Courier New" w:cs="Courier New"/>
+          <w:sz w:val="20"/>
+          <w:szCs w:val="20"/>
+          <w:lang w:val="en-US"/>
+        </w:rPr>
+        <w:t>[name] += value</w:t>
+      </w:r>
+    </w:p>
+    <w:p>
+      <w:pPr>
+        <w:spacing w:after="0" w:line="240" w:lineRule="auto"/>
         <w:rPr>
           <w:rFonts w:ascii="Courier New" w:hAnsi="Courier New" w:cs="Courier New"/>
           <w:sz w:val="20"/>
@@ -3706,12 +3920,31 @@
           <w:lang w:val="en-US"/>
         </w:rPr>
         <w:tab/>
-        <w:t>total_price[name] += value*price</w:t>
-      </w:r>
-    </w:p>
-    <w:p>
-      <w:pPr>
-        <w:spacing w:after="0" w:line="276" w:lineRule="auto"/>
+      </w:r>
+      <w:proofErr w:type="spellStart"/>
+      <w:r>
+        <w:rPr>
+          <w:rFonts w:ascii="Courier New" w:hAnsi="Courier New" w:cs="Courier New"/>
+          <w:sz w:val="20"/>
+          <w:szCs w:val="20"/>
+          <w:lang w:val="en-US"/>
+        </w:rPr>
+        <w:t>total_price</w:t>
+      </w:r>
+      <w:proofErr w:type="spellEnd"/>
+      <w:r>
+        <w:rPr>
+          <w:rFonts w:ascii="Courier New" w:hAnsi="Courier New" w:cs="Courier New"/>
+          <w:sz w:val="20"/>
+          <w:szCs w:val="20"/>
+          <w:lang w:val="en-US"/>
+        </w:rPr>
+        <w:t>[name] += value*price</w:t>
+      </w:r>
+    </w:p>
+    <w:p>
+      <w:pPr>
+        <w:spacing w:after="0" w:line="240" w:lineRule="auto"/>
         <w:rPr>
           <w:rFonts w:ascii="Courier New" w:hAnsi="Courier New" w:cs="Courier New"/>
           <w:sz w:val="20"/>
@@ -3731,7 +3964,7 @@
     </w:p>
     <w:p>
       <w:pPr>
-        <w:spacing w:after="0" w:line="276" w:lineRule="auto"/>
+        <w:spacing w:after="0" w:line="240" w:lineRule="auto"/>
         <w:rPr>
           <w:rFonts w:ascii="Courier New" w:hAnsi="Courier New" w:cs="Courier New"/>
           <w:sz w:val="20"/>
@@ -3751,7 +3984,7 @@
     </w:p>
     <w:p>
       <w:pPr>
-        <w:spacing w:after="0" w:line="276" w:lineRule="auto"/>
+        <w:spacing w:after="0" w:line="240" w:lineRule="auto"/>
         <w:rPr>
           <w:rFonts w:ascii="Courier New" w:hAnsi="Courier New" w:cs="Courier New"/>
           <w:sz w:val="20"/>
@@ -3767,12 +4000,31 @@
           <w:lang w:val="en-US"/>
         </w:rPr>
         <w:tab/>
-        <w:t>printf "%-20s%-15s%-15s%-15s\n", "Name", "Average Value", "Average Price", "Total price"</w:t>
-      </w:r>
-    </w:p>
-    <w:p>
-      <w:pPr>
-        <w:spacing w:after="0" w:line="276" w:lineRule="auto"/>
+      </w:r>
+      <w:proofErr w:type="spellStart"/>
+      <w:r>
+        <w:rPr>
+          <w:rFonts w:ascii="Courier New" w:hAnsi="Courier New" w:cs="Courier New"/>
+          <w:sz w:val="20"/>
+          <w:szCs w:val="20"/>
+          <w:lang w:val="en-US"/>
+        </w:rPr>
+        <w:t>printf</w:t>
+      </w:r>
+      <w:proofErr w:type="spellEnd"/>
+      <w:r>
+        <w:rPr>
+          <w:rFonts w:ascii="Courier New" w:hAnsi="Courier New" w:cs="Courier New"/>
+          <w:sz w:val="20"/>
+          <w:szCs w:val="20"/>
+          <w:lang w:val="en-US"/>
+        </w:rPr>
+        <w:t xml:space="preserve"> "%-20s%-15s%-15s%-15s\n", "Name", "Average Value", "Average Price", "Total price"</w:t>
+      </w:r>
+    </w:p>
+    <w:p>
+      <w:pPr>
+        <w:spacing w:after="0" w:line="240" w:lineRule="auto"/>
         <w:rPr>
           <w:rFonts w:ascii="Courier New" w:hAnsi="Courier New" w:cs="Courier New"/>
           <w:sz w:val="20"/>
@@ -3788,12 +4040,32 @@
           <w:lang w:val="en-US"/>
         </w:rPr>
         <w:tab/>
-        <w:t>for (name in total_value) {</w:t>
-      </w:r>
-    </w:p>
-    <w:p>
-      <w:pPr>
-        <w:spacing w:after="0" w:line="276" w:lineRule="auto"/>
+        <w:t xml:space="preserve">for (name in </w:t>
+      </w:r>
+      <w:proofErr w:type="spellStart"/>
+      <w:r>
+        <w:rPr>
+          <w:rFonts w:ascii="Courier New" w:hAnsi="Courier New" w:cs="Courier New"/>
+          <w:sz w:val="20"/>
+          <w:szCs w:val="20"/>
+          <w:lang w:val="en-US"/>
+        </w:rPr>
+        <w:t>total_value</w:t>
+      </w:r>
+      <w:proofErr w:type="spellEnd"/>
+      <w:r>
+        <w:rPr>
+          <w:rFonts w:ascii="Courier New" w:hAnsi="Courier New" w:cs="Courier New"/>
+          <w:sz w:val="20"/>
+          <w:szCs w:val="20"/>
+          <w:lang w:val="en-US"/>
+        </w:rPr>
+        <w:t>) {</w:t>
+      </w:r>
+    </w:p>
+    <w:p>
+      <w:pPr>
+        <w:spacing w:after="0" w:line="240" w:lineRule="auto"/>
         <w:rPr>
           <w:rFonts w:ascii="Courier New" w:hAnsi="Courier New" w:cs="Courier New"/>
           <w:sz w:val="20"/>
@@ -3818,12 +4090,71 @@
           <w:lang w:val="en-US"/>
         </w:rPr>
         <w:tab/>
-        <w:t>avg_price = total_price[name] / total_value[name]</w:t>
-      </w:r>
-    </w:p>
-    <w:p>
-      <w:pPr>
-        <w:spacing w:after="0" w:line="276" w:lineRule="auto"/>
+      </w:r>
+      <w:proofErr w:type="spellStart"/>
+      <w:r>
+        <w:rPr>
+          <w:rFonts w:ascii="Courier New" w:hAnsi="Courier New" w:cs="Courier New"/>
+          <w:sz w:val="20"/>
+          <w:szCs w:val="20"/>
+          <w:lang w:val="en-US"/>
+        </w:rPr>
+        <w:t>avg_price</w:t>
+      </w:r>
+      <w:proofErr w:type="spellEnd"/>
+      <w:r>
+        <w:rPr>
+          <w:rFonts w:ascii="Courier New" w:hAnsi="Courier New" w:cs="Courier New"/>
+          <w:sz w:val="20"/>
+          <w:szCs w:val="20"/>
+          <w:lang w:val="en-US"/>
+        </w:rPr>
+        <w:t xml:space="preserve"> = </w:t>
+      </w:r>
+      <w:proofErr w:type="spellStart"/>
+      <w:r>
+        <w:rPr>
+          <w:rFonts w:ascii="Courier New" w:hAnsi="Courier New" w:cs="Courier New"/>
+          <w:sz w:val="20"/>
+          <w:szCs w:val="20"/>
+          <w:lang w:val="en-US"/>
+        </w:rPr>
+        <w:t>total_price</w:t>
+      </w:r>
+      <w:proofErr w:type="spellEnd"/>
+      <w:r>
+        <w:rPr>
+          <w:rFonts w:ascii="Courier New" w:hAnsi="Courier New" w:cs="Courier New"/>
+          <w:sz w:val="20"/>
+          <w:szCs w:val="20"/>
+          <w:lang w:val="en-US"/>
+        </w:rPr>
+        <w:t xml:space="preserve">[name] / </w:t>
+      </w:r>
+      <w:proofErr w:type="spellStart"/>
+      <w:r>
+        <w:rPr>
+          <w:rFonts w:ascii="Courier New" w:hAnsi="Courier New" w:cs="Courier New"/>
+          <w:sz w:val="20"/>
+          <w:szCs w:val="20"/>
+          <w:lang w:val="en-US"/>
+        </w:rPr>
+        <w:t>total_value</w:t>
+      </w:r>
+      <w:proofErr w:type="spellEnd"/>
+      <w:r>
+        <w:rPr>
+          <w:rFonts w:ascii="Courier New" w:hAnsi="Courier New" w:cs="Courier New"/>
+          <w:sz w:val="20"/>
+          <w:szCs w:val="20"/>
+          <w:lang w:val="en-US"/>
+        </w:rPr>
+        <w:t>[name]</w:t>
+      </w:r>
+    </w:p>
+    <w:p>
+      <w:pPr>
+        <w:spacing w:after="0" w:line="240" w:lineRule="auto"/>
         <w:rPr>
           <w:rFonts w:ascii="Courier New" w:hAnsi="Courier New" w:cs="Courier New"/>
           <w:sz w:val="20"/>
@@ -3848,12 +4179,91 @@
           <w:lang w:val="en-US"/>
         </w:rPr>
         <w:tab/>
-        <w:t>printf "%-20s%-15d%-15.2f%-15.2f\n", name, total_value[name], avg_price, total_price[name]</w:t>
-      </w:r>
-    </w:p>
-    <w:p>
-      <w:pPr>
-        <w:spacing w:after="0" w:line="276" w:lineRule="auto"/>
+      </w:r>
+      <w:proofErr w:type="spellStart"/>
+      <w:r>
+        <w:rPr>
+          <w:rFonts w:ascii="Courier New" w:hAnsi="Courier New" w:cs="Courier New"/>
+          <w:sz w:val="20"/>
+          <w:szCs w:val="20"/>
+          <w:lang w:val="en-US"/>
+        </w:rPr>
+        <w:t>printf</w:t>
+      </w:r>
+      <w:proofErr w:type="spellEnd"/>
+      <w:r>
+        <w:rPr>
+          <w:rFonts w:ascii="Courier New" w:hAnsi="Courier New" w:cs="Courier New"/>
+          <w:sz w:val="20"/>
+          <w:szCs w:val="20"/>
+          <w:lang w:val="en-US"/>
+        </w:rPr>
+        <w:t xml:space="preserve"> "%-20s%-15d%-15.2f%-15.2f\n", name, </w:t>
+      </w:r>
+      <w:proofErr w:type="spellStart"/>
+      <w:r>
+        <w:rPr>
+          <w:rFonts w:ascii="Courier New" w:hAnsi="Courier New" w:cs="Courier New"/>
+          <w:sz w:val="20"/>
+          <w:szCs w:val="20"/>
+          <w:lang w:val="en-US"/>
+        </w:rPr>
+        <w:t>total_value</w:t>
+      </w:r>
+      <w:proofErr w:type="spellEnd"/>
+      <w:r>
+        <w:rPr>
+          <w:rFonts w:ascii="Courier New" w:hAnsi="Courier New" w:cs="Courier New"/>
+          <w:sz w:val="20"/>
+          <w:szCs w:val="20"/>
+          <w:lang w:val="en-US"/>
+        </w:rPr>
+        <w:t xml:space="preserve">[name], </w:t>
+      </w:r>
+      <w:proofErr w:type="spellStart"/>
+      <w:r>
+        <w:rPr>
+          <w:rFonts w:ascii="Courier New" w:hAnsi="Courier New" w:cs="Courier New"/>
+          <w:sz w:val="20"/>
+          <w:szCs w:val="20"/>
+          <w:lang w:val="en-US"/>
+        </w:rPr>
+        <w:t>avg_price</w:t>
+      </w:r>
+      <w:proofErr w:type="spellEnd"/>
+      <w:r>
+        <w:rPr>
+          <w:rFonts w:ascii="Courier New" w:hAnsi="Courier New" w:cs="Courier New"/>
+          <w:sz w:val="20"/>
+          <w:szCs w:val="20"/>
+          <w:lang w:val="en-US"/>
+        </w:rPr>
+        <w:t xml:space="preserve">, </w:t>
+      </w:r>
+      <w:proofErr w:type="spellStart"/>
+      <w:r>
+        <w:rPr>
+          <w:rFonts w:ascii="Courier New" w:hAnsi="Courier New" w:cs="Courier New"/>
+          <w:sz w:val="20"/>
+          <w:szCs w:val="20"/>
+          <w:lang w:val="en-US"/>
+        </w:rPr>
+        <w:t>total_price</w:t>
+      </w:r>
+      <w:proofErr w:type="spellEnd"/>
+      <w:r>
+        <w:rPr>
+          <w:rFonts w:ascii="Courier New" w:hAnsi="Courier New" w:cs="Courier New"/>
+          <w:sz w:val="20"/>
+          <w:szCs w:val="20"/>
+          <w:lang w:val="en-US"/>
+        </w:rPr>
+        <w:t>[name]</w:t>
+      </w:r>
+    </w:p>
+    <w:p>
+      <w:pPr>
+        <w:spacing w:after="0" w:line="240" w:lineRule="auto"/>
         <w:rPr>
           <w:rFonts w:ascii="Courier New" w:hAnsi="Courier New" w:cs="Courier New"/>
           <w:sz w:val="20"/>
@@ -3880,39 +4290,20 @@
     </w:p>
     <w:p>
       <w:pPr>
-        <w:spacing w:after="0" w:line="276" w:lineRule="auto"/>
-        <w:rPr>
-          <w:rFonts w:ascii="Courier New" w:hAnsi="Courier New" w:cs="Courier New"/>
-          <w:sz w:val="20"/>
-          <w:szCs w:val="20"/>
-        </w:rPr>
-      </w:pPr>
-      <w:r>
-        <w:rPr>
-          <w:rFonts w:ascii="Courier New" w:hAnsi="Courier New" w:cs="Courier New"/>
-          <w:sz w:val="20"/>
-          <w:szCs w:val="20"/>
-        </w:rPr>
-        <w:t>}</w:t>
-      </w:r>
-    </w:p>
-    <w:p>
-      <w:pPr>
-        <w:spacing w:after="0" w:line="276" w:lineRule="auto"/>
-        <w:rPr>
-          <w:rFonts w:ascii="Courier New" w:hAnsi="Courier New" w:cs="Courier New"/>
-          <w:sz w:val="20"/>
-          <w:szCs w:val="20"/>
-          <w:lang w:val="en-US"/>
-        </w:rPr>
-      </w:pPr>
-      <w:r>
-        <w:rPr>
-          <w:rFonts w:ascii="Courier New" w:hAnsi="Courier New" w:cs="Courier New"/>
-          <w:sz w:val="20"/>
-          <w:szCs w:val="20"/>
-        </w:rPr>
-        <w:t xml:space="preserve">' </w:t>
+        <w:spacing w:after="0" w:line="240" w:lineRule="auto"/>
+        <w:rPr>
+          <w:rFonts w:ascii="Courier New" w:hAnsi="Courier New" w:cs="Courier New"/>
+          <w:sz w:val="20"/>
+          <w:szCs w:val="20"/>
+        </w:rPr>
+      </w:pPr>
+      <w:r>
+        <w:rPr>
+          <w:rFonts w:ascii="Courier New" w:hAnsi="Courier New" w:cs="Courier New"/>
+          <w:sz w:val="20"/>
+          <w:szCs w:val="20"/>
+        </w:rPr>
+        <w:t xml:space="preserve">}' </w:t>
       </w:r>
       <w:r>
         <w:rPr>
@@ -3923,8 +4314,6 @@
         </w:rPr>
         <w:t>table.csv</w:t>
       </w:r>
-      <w:bookmarkStart w:id="9" w:name="_GoBack"/>
-      <w:bookmarkEnd w:id="9"/>
     </w:p>
     <w:sectPr>
       <w:footerReference w:type="default" r:id="rId10"/>
@@ -5065,7 +5454,7 @@
 </file>
 
 <file path=customXml/itemProps1.xml><?xml version="1.0" encoding="utf-8"?>
-<ds:datastoreItem xmlns:ds="http://schemas.openxmlformats.org/officeDocument/2006/customXml" ds:itemID="{DE1DF6AB-C480-408E-A161-0C4E5CCEC250}">
+<ds:datastoreItem xmlns:ds="http://schemas.openxmlformats.org/officeDocument/2006/customXml" ds:itemID="{3FD1D676-D5D1-432A-806C-22180A0B4937}">
   <ds:schemaRefs>
     <ds:schemaRef ds:uri="http://schemas.openxmlformats.org/officeDocument/2006/bibliography"/>
   </ds:schemaRefs>

</xml_diff>